<commit_message>
template final 1, anggota, tokenfield align center, delete comment console log
</commit_message>
<xml_diff>
--- a/template/cadangan/sppd_perhitungan.docx
+++ b/template/cadangan/sppd_perhitungan.docx
@@ -17,6 +17,7 @@
           <w:lang w:val="fi-FI"/>
         </w:rPr>
       </w:pPr>
+      <w:bookmarkStart w:id="0" w:name="_GoBack"/>
     </w:p>
     <w:tbl>
       <w:tblPr>
@@ -92,7 +93,7 @@
                 <w:lang w:val="fi-FI" w:eastAsia="id-ID"/>
               </w:rPr>
             </w:pPr>
-            <w:bookmarkStart w:id="0" w:name="RANGE!A1:Q23"/>
+            <w:bookmarkStart w:id="1" w:name="RANGE!A1:Q23"/>
           </w:p>
           <w:p>
             <w:pPr>
@@ -115,7 +116,7 @@
               </w:rPr>
               <w:t>SEKOLAH TINGGI ILMU STATISTIK</w:t>
             </w:r>
-            <w:bookmarkEnd w:id="0"/>
+            <w:bookmarkEnd w:id="1"/>
           </w:p>
         </w:tc>
         <w:tc>
@@ -1114,7 +1115,6 @@
           <w:p>
             <w:pPr>
               <w:rPr>
-                <w:color w:val="FF0000"/>
                 <w:sz w:val="18"/>
                 <w:szCs w:val="18"/>
                 <w:lang w:eastAsia="id-ID"/>
@@ -1123,7 +1123,6 @@
             <w:proofErr w:type="spellStart"/>
             <w:r>
               <w:rPr>
-                <w:color w:val="FF0000"/>
                 <w:sz w:val="19"/>
                 <w:szCs w:val="19"/>
                 <w:lang w:eastAsia="id-ID"/>
@@ -1133,7 +1132,6 @@
             <w:proofErr w:type="spellEnd"/>
             <w:r>
               <w:rPr>
-                <w:color w:val="FF0000"/>
                 <w:sz w:val="19"/>
                 <w:szCs w:val="19"/>
                 <w:lang w:eastAsia="id-ID"/>
@@ -1143,7 +1141,6 @@
             <w:proofErr w:type="spellStart"/>
             <w:r>
               <w:rPr>
-                <w:color w:val="FF0000"/>
                 <w:sz w:val="19"/>
                 <w:szCs w:val="19"/>
                 <w:lang w:eastAsia="id-ID"/>
@@ -1153,7 +1150,6 @@
             <w:proofErr w:type="spellEnd"/>
             <w:r>
               <w:rPr>
-                <w:color w:val="FF0000"/>
                 <w:sz w:val="19"/>
                 <w:szCs w:val="19"/>
                 <w:lang w:eastAsia="id-ID"/>
@@ -1438,7 +1434,6 @@
             </w:pPr>
             <w:r>
               <w:rPr>
-                <w:color w:val="FF0000"/>
                 <w:sz w:val="18"/>
                 <w:szCs w:val="18"/>
                 <w:lang w:eastAsia="id-ID"/>
@@ -1448,7 +1443,6 @@
             <w:proofErr w:type="spellStart"/>
             <w:r>
               <w:rPr>
-                <w:color w:val="FF0000"/>
                 <w:sz w:val="18"/>
                 <w:szCs w:val="18"/>
                 <w:lang w:eastAsia="id-ID"/>
@@ -1458,7 +1452,6 @@
             <w:proofErr w:type="spellEnd"/>
             <w:r>
               <w:rPr>
-                <w:color w:val="FF0000"/>
                 <w:sz w:val="18"/>
                 <w:szCs w:val="18"/>
                 <w:lang w:eastAsia="id-ID"/>
@@ -1467,7 +1460,6 @@
             </w:r>
             <w:r>
               <w:rPr>
-                <w:color w:val="FF0000"/>
                 <w:sz w:val="18"/>
                 <w:szCs w:val="18"/>
                 <w:lang w:eastAsia="id-ID"/>
@@ -1477,7 +1469,6 @@
             <w:proofErr w:type="spellStart"/>
             <w:r>
               <w:rPr>
-                <w:color w:val="FF0000"/>
                 <w:sz w:val="18"/>
                 <w:szCs w:val="18"/>
                 <w:lang w:eastAsia="id-ID"/>
@@ -1487,7 +1478,6 @@
             <w:proofErr w:type="spellEnd"/>
             <w:r>
               <w:rPr>
-                <w:color w:val="FF0000"/>
                 <w:sz w:val="18"/>
                 <w:szCs w:val="18"/>
                 <w:lang w:eastAsia="id-ID"/>
@@ -1496,7 +1486,6 @@
             </w:r>
             <w:r>
               <w:rPr>
-                <w:color w:val="FF0000"/>
                 <w:sz w:val="18"/>
                 <w:szCs w:val="18"/>
                 <w:lang w:eastAsia="id-ID"/>
@@ -1506,7 +1495,6 @@
             <w:proofErr w:type="spellStart"/>
             <w:r>
               <w:rPr>
-                <w:color w:val="FF0000"/>
                 <w:sz w:val="18"/>
                 <w:szCs w:val="18"/>
                 <w:lang w:eastAsia="id-ID"/>
@@ -1516,7 +1504,6 @@
             <w:proofErr w:type="spellEnd"/>
             <w:r>
               <w:rPr>
-                <w:color w:val="FF0000"/>
                 <w:sz w:val="18"/>
                 <w:szCs w:val="18"/>
                 <w:lang w:eastAsia="id-ID"/>
@@ -1678,7 +1665,6 @@
             </w:r>
             <w:r>
               <w:rPr>
-                <w:color w:val="FF0000"/>
                 <w:sz w:val="18"/>
                 <w:szCs w:val="18"/>
                 <w:lang w:eastAsia="id-ID"/>
@@ -1688,7 +1674,6 @@
             <w:proofErr w:type="spellStart"/>
             <w:r>
               <w:rPr>
-                <w:color w:val="FF0000"/>
                 <w:sz w:val="18"/>
                 <w:szCs w:val="18"/>
                 <w:lang w:eastAsia="id-ID"/>
@@ -1698,7 +1683,6 @@
             <w:proofErr w:type="spellEnd"/>
             <w:r>
               <w:rPr>
-                <w:color w:val="FF0000"/>
                 <w:sz w:val="18"/>
                 <w:szCs w:val="18"/>
                 <w:lang w:eastAsia="id-ID"/>
@@ -1707,7 +1691,6 @@
             </w:r>
             <w:r>
               <w:rPr>
-                <w:color w:val="FF0000"/>
                 <w:sz w:val="18"/>
                 <w:szCs w:val="18"/>
                 <w:lang w:eastAsia="id-ID"/>
@@ -1717,7 +1700,6 @@
             <w:proofErr w:type="spellStart"/>
             <w:r>
               <w:rPr>
-                <w:color w:val="FF0000"/>
                 <w:sz w:val="18"/>
                 <w:szCs w:val="18"/>
                 <w:lang w:eastAsia="id-ID"/>
@@ -1727,7 +1709,6 @@
             <w:proofErr w:type="spellEnd"/>
             <w:r>
               <w:rPr>
-                <w:color w:val="FF0000"/>
                 <w:sz w:val="18"/>
                 <w:szCs w:val="18"/>
                 <w:lang w:eastAsia="id-ID"/>
@@ -1736,7 +1717,6 @@
             </w:r>
             <w:r>
               <w:rPr>
-                <w:color w:val="FF0000"/>
                 <w:sz w:val="18"/>
                 <w:szCs w:val="18"/>
                 <w:lang w:eastAsia="id-ID"/>
@@ -1746,7 +1726,6 @@
             <w:proofErr w:type="spellStart"/>
             <w:r>
               <w:rPr>
-                <w:color w:val="FF0000"/>
                 <w:sz w:val="18"/>
                 <w:szCs w:val="18"/>
                 <w:lang w:eastAsia="id-ID"/>
@@ -1756,7 +1735,6 @@
             <w:proofErr w:type="spellEnd"/>
             <w:r>
               <w:rPr>
-                <w:color w:val="FF0000"/>
                 <w:sz w:val="18"/>
                 <w:szCs w:val="18"/>
                 <w:lang w:eastAsia="id-ID"/>
@@ -1791,7 +1769,6 @@
             </w:r>
             <w:r>
               <w:rPr>
-                <w:color w:val="FF0000"/>
                 <w:sz w:val="18"/>
                 <w:szCs w:val="18"/>
                 <w:lang w:eastAsia="id-ID"/>
@@ -1801,7 +1778,6 @@
             <w:proofErr w:type="spellStart"/>
             <w:r>
               <w:rPr>
-                <w:color w:val="FF0000"/>
                 <w:sz w:val="18"/>
                 <w:szCs w:val="18"/>
                 <w:lang w:eastAsia="id-ID"/>
@@ -1811,7 +1787,6 @@
             <w:proofErr w:type="spellEnd"/>
             <w:r>
               <w:rPr>
-                <w:color w:val="FF0000"/>
                 <w:sz w:val="18"/>
                 <w:szCs w:val="18"/>
                 <w:lang w:eastAsia="id-ID"/>
@@ -1820,7 +1795,6 @@
             </w:r>
             <w:r>
               <w:rPr>
-                <w:color w:val="FF0000"/>
                 <w:sz w:val="18"/>
                 <w:szCs w:val="18"/>
                 <w:lang w:eastAsia="id-ID"/>
@@ -1830,7 +1804,6 @@
             <w:proofErr w:type="spellStart"/>
             <w:r>
               <w:rPr>
-                <w:color w:val="FF0000"/>
                 <w:sz w:val="18"/>
                 <w:szCs w:val="18"/>
                 <w:lang w:eastAsia="id-ID"/>
@@ -1840,7 +1813,6 @@
             <w:proofErr w:type="spellEnd"/>
             <w:r>
               <w:rPr>
-                <w:color w:val="FF0000"/>
                 <w:sz w:val="18"/>
                 <w:szCs w:val="18"/>
                 <w:lang w:eastAsia="id-ID"/>
@@ -1849,7 +1821,6 @@
             </w:r>
             <w:r>
               <w:rPr>
-                <w:color w:val="FF0000"/>
                 <w:sz w:val="18"/>
                 <w:szCs w:val="18"/>
                 <w:lang w:eastAsia="id-ID"/>
@@ -1859,7 +1830,6 @@
             <w:proofErr w:type="spellStart"/>
             <w:r>
               <w:rPr>
-                <w:color w:val="FF0000"/>
                 <w:sz w:val="18"/>
                 <w:szCs w:val="18"/>
                 <w:lang w:eastAsia="id-ID"/>
@@ -1869,7 +1839,6 @@
             <w:proofErr w:type="spellEnd"/>
             <w:r>
               <w:rPr>
-                <w:color w:val="FF0000"/>
                 <w:sz w:val="18"/>
                 <w:szCs w:val="18"/>
                 <w:lang w:eastAsia="id-ID"/>
@@ -2273,7 +2242,6 @@
             </w:r>
             <w:r>
               <w:rPr>
-                <w:color w:val="FF0000"/>
                 <w:sz w:val="18"/>
                 <w:szCs w:val="18"/>
                 <w:lang w:eastAsia="id-ID"/>
@@ -2283,7 +2251,6 @@
             <w:proofErr w:type="spellStart"/>
             <w:r>
               <w:rPr>
-                <w:color w:val="FF0000"/>
                 <w:sz w:val="18"/>
                 <w:szCs w:val="18"/>
                 <w:lang w:eastAsia="id-ID"/>
@@ -2293,7 +2260,6 @@
             <w:proofErr w:type="spellEnd"/>
             <w:r>
               <w:rPr>
-                <w:color w:val="FF0000"/>
                 <w:sz w:val="18"/>
                 <w:szCs w:val="18"/>
                 <w:lang w:eastAsia="id-ID"/>
@@ -2302,7 +2268,6 @@
             </w:r>
             <w:r>
               <w:rPr>
-                <w:color w:val="FF0000"/>
                 <w:sz w:val="18"/>
                 <w:szCs w:val="18"/>
                 <w:lang w:eastAsia="id-ID"/>
@@ -2312,7 +2277,6 @@
             <w:proofErr w:type="spellStart"/>
             <w:r>
               <w:rPr>
-                <w:color w:val="FF0000"/>
                 <w:sz w:val="18"/>
                 <w:szCs w:val="18"/>
                 <w:lang w:eastAsia="id-ID"/>
@@ -2322,7 +2286,6 @@
             <w:proofErr w:type="spellEnd"/>
             <w:r>
               <w:rPr>
-                <w:color w:val="FF0000"/>
                 <w:sz w:val="18"/>
                 <w:szCs w:val="18"/>
                 <w:lang w:eastAsia="id-ID"/>
@@ -2331,7 +2294,6 @@
             </w:r>
             <w:r>
               <w:rPr>
-                <w:color w:val="FF0000"/>
                 <w:sz w:val="18"/>
                 <w:szCs w:val="18"/>
                 <w:lang w:eastAsia="id-ID"/>
@@ -2341,7 +2303,6 @@
             <w:proofErr w:type="spellStart"/>
             <w:r>
               <w:rPr>
-                <w:color w:val="FF0000"/>
                 <w:sz w:val="18"/>
                 <w:szCs w:val="18"/>
                 <w:lang w:eastAsia="id-ID"/>
@@ -2351,7 +2312,6 @@
             <w:proofErr w:type="spellEnd"/>
             <w:r>
               <w:rPr>
-                <w:color w:val="FF0000"/>
                 <w:sz w:val="18"/>
                 <w:szCs w:val="18"/>
                 <w:lang w:eastAsia="id-ID"/>
@@ -2397,7 +2357,6 @@
             </w:r>
             <w:r>
               <w:rPr>
-                <w:color w:val="FF0000"/>
                 <w:sz w:val="18"/>
                 <w:szCs w:val="18"/>
                 <w:lang w:eastAsia="id-ID"/>
@@ -2407,7 +2366,6 @@
             <w:proofErr w:type="spellStart"/>
             <w:r>
               <w:rPr>
-                <w:color w:val="FF0000"/>
                 <w:sz w:val="18"/>
                 <w:szCs w:val="18"/>
                 <w:lang w:eastAsia="id-ID"/>
@@ -2417,7 +2375,6 @@
             <w:proofErr w:type="spellEnd"/>
             <w:r>
               <w:rPr>
-                <w:color w:val="FF0000"/>
                 <w:sz w:val="18"/>
                 <w:szCs w:val="18"/>
                 <w:lang w:eastAsia="id-ID"/>
@@ -2426,7 +2383,6 @@
             </w:r>
             <w:r>
               <w:rPr>
-                <w:color w:val="FF0000"/>
                 <w:sz w:val="18"/>
                 <w:szCs w:val="18"/>
                 <w:lang w:val="sv-SE"/>
@@ -2436,7 +2392,6 @@
             <w:r>
               <w:rPr>
                 <w:noProof/>
-                <w:color w:val="FF0000"/>
                 <w:sz w:val="18"/>
                 <w:szCs w:val="18"/>
                 <w:lang w:val="id-ID"/>
@@ -2445,7 +2400,6 @@
             </w:r>
             <w:r>
               <w:rPr>
-                <w:color w:val="FF0000"/>
                 <w:sz w:val="18"/>
                 <w:szCs w:val="18"/>
                 <w:lang w:val="sv-SE"/>
@@ -2454,7 +2408,6 @@
             </w:r>
             <w:r>
               <w:rPr>
-                <w:color w:val="FF0000"/>
                 <w:sz w:val="18"/>
                 <w:szCs w:val="18"/>
                 <w:lang w:eastAsia="id-ID"/>
@@ -2464,7 +2417,6 @@
             <w:proofErr w:type="spellStart"/>
             <w:r>
               <w:rPr>
-                <w:color w:val="FF0000"/>
                 <w:sz w:val="18"/>
                 <w:szCs w:val="18"/>
                 <w:lang w:eastAsia="id-ID"/>
@@ -2474,7 +2426,6 @@
             <w:proofErr w:type="spellEnd"/>
             <w:r>
               <w:rPr>
-                <w:color w:val="FF0000"/>
                 <w:sz w:val="18"/>
                 <w:szCs w:val="18"/>
                 <w:lang w:eastAsia="id-ID"/>
@@ -2689,7 +2640,6 @@
             </w:r>
             <w:r>
               <w:rPr>
-                <w:color w:val="FF0000"/>
                 <w:sz w:val="18"/>
                 <w:szCs w:val="18"/>
                 <w:lang w:eastAsia="id-ID"/>
@@ -2699,7 +2649,6 @@
             <w:proofErr w:type="spellStart"/>
             <w:r>
               <w:rPr>
-                <w:color w:val="FF0000"/>
                 <w:sz w:val="18"/>
                 <w:szCs w:val="18"/>
                 <w:lang w:eastAsia="id-ID"/>
@@ -2709,26 +2658,15 @@
             <w:proofErr w:type="spellEnd"/>
             <w:r>
               <w:rPr>
-                <w:color w:val="FF0000"/>
-                <w:sz w:val="18"/>
-                <w:szCs w:val="18"/>
-                <w:lang w:eastAsia="id-ID"/>
-              </w:rPr>
-              <w:t>}</w:t>
-            </w:r>
-            <w:r>
-              <w:rPr>
-                <w:color w:val="FF0000"/>
-                <w:sz w:val="18"/>
-                <w:szCs w:val="18"/>
-                <w:lang w:eastAsia="id-ID"/>
-              </w:rPr>
-              <w:t>{</w:t>
+                <w:sz w:val="18"/>
+                <w:szCs w:val="18"/>
+                <w:lang w:eastAsia="id-ID"/>
+              </w:rPr>
+              <w:t>}{</w:t>
             </w:r>
             <w:proofErr w:type="spellStart"/>
             <w:r>
               <w:rPr>
-                <w:color w:val="FF0000"/>
                 <w:sz w:val="18"/>
                 <w:szCs w:val="18"/>
                 <w:lang w:eastAsia="id-ID"/>
@@ -2738,26 +2676,15 @@
             <w:proofErr w:type="spellEnd"/>
             <w:r>
               <w:rPr>
-                <w:color w:val="FF0000"/>
-                <w:sz w:val="18"/>
-                <w:szCs w:val="18"/>
-                <w:lang w:eastAsia="id-ID"/>
-              </w:rPr>
-              <w:t>}</w:t>
-            </w:r>
-            <w:r>
-              <w:rPr>
-                <w:color w:val="FF0000"/>
-                <w:sz w:val="18"/>
-                <w:szCs w:val="18"/>
-                <w:lang w:eastAsia="id-ID"/>
-              </w:rPr>
-              <w:t>{/</w:t>
+                <w:sz w:val="18"/>
+                <w:szCs w:val="18"/>
+                <w:lang w:eastAsia="id-ID"/>
+              </w:rPr>
+              <w:t>}{/</w:t>
             </w:r>
             <w:proofErr w:type="spellStart"/>
             <w:r>
               <w:rPr>
-                <w:color w:val="FF0000"/>
                 <w:sz w:val="18"/>
                 <w:szCs w:val="18"/>
                 <w:lang w:eastAsia="id-ID"/>
@@ -2767,7 +2694,6 @@
             <w:proofErr w:type="spellEnd"/>
             <w:r>
               <w:rPr>
-                <w:color w:val="FF0000"/>
                 <w:sz w:val="18"/>
                 <w:szCs w:val="18"/>
                 <w:lang w:eastAsia="id-ID"/>
@@ -2959,15 +2885,13 @@
           <w:p>
             <w:pPr>
               <w:rPr>
-                <w:color w:val="FF0000"/>
-                <w:sz w:val="18"/>
-                <w:szCs w:val="18"/>
-                <w:lang w:eastAsia="id-ID"/>
-              </w:rPr>
-            </w:pPr>
-            <w:r>
-              <w:rPr>
-                <w:color w:val="FF0000"/>
+                <w:sz w:val="18"/>
+                <w:szCs w:val="18"/>
+                <w:lang w:eastAsia="id-ID"/>
+              </w:rPr>
+            </w:pPr>
+            <w:r>
+              <w:rPr>
                 <w:sz w:val="19"/>
                 <w:szCs w:val="19"/>
                 <w:lang w:eastAsia="id-ID"/>
@@ -2977,7 +2901,6 @@
             <w:proofErr w:type="spellStart"/>
             <w:r>
               <w:rPr>
-                <w:color w:val="FF0000"/>
                 <w:sz w:val="19"/>
                 <w:szCs w:val="19"/>
                 <w:lang w:eastAsia="id-ID"/>
@@ -2987,7 +2910,6 @@
             <w:proofErr w:type="spellEnd"/>
             <w:r>
               <w:rPr>
-                <w:color w:val="FF0000"/>
                 <w:sz w:val="19"/>
                 <w:szCs w:val="19"/>
                 <w:lang w:eastAsia="id-ID"/>
@@ -3638,7 +3560,6 @@
             </w:r>
             <w:r>
               <w:rPr>
-                <w:color w:val="FF0000"/>
                 <w:sz w:val="18"/>
                 <w:szCs w:val="18"/>
                 <w:lang w:val="sv-SE"/>
@@ -3647,7 +3568,6 @@
             </w:r>
             <w:r>
               <w:rPr>
-                <w:color w:val="FF0000"/>
                 <w:sz w:val="18"/>
                 <w:szCs w:val="18"/>
                 <w:lang w:val="fi-FI"/>
@@ -3656,7 +3576,6 @@
             </w:r>
             <w:r>
               <w:rPr>
-                <w:color w:val="FF0000"/>
                 <w:sz w:val="18"/>
                 <w:szCs w:val="18"/>
                 <w:lang w:val="sv-SE"/>
@@ -4840,7 +4759,6 @@
             </w:pPr>
             <w:r>
               <w:rPr>
-                <w:color w:val="FF0000"/>
                 <w:sz w:val="18"/>
                 <w:szCs w:val="18"/>
                 <w:u w:val="single"/>
@@ -4850,7 +4768,6 @@
             </w:r>
             <w:r>
               <w:rPr>
-                <w:color w:val="FF0000"/>
                 <w:sz w:val="18"/>
                 <w:szCs w:val="18"/>
                 <w:u w:val="single"/>
@@ -4861,7 +4778,6 @@
             <w:proofErr w:type="spellStart"/>
             <w:r>
               <w:rPr>
-                <w:color w:val="FF0000"/>
                 <w:sz w:val="18"/>
                 <w:szCs w:val="18"/>
                 <w:u w:val="single"/>
@@ -4872,7 +4788,6 @@
             <w:proofErr w:type="spellEnd"/>
             <w:r>
               <w:rPr>
-                <w:color w:val="FF0000"/>
                 <w:sz w:val="18"/>
                 <w:szCs w:val="18"/>
                 <w:u w:val="single"/>
@@ -4882,7 +4797,6 @@
             </w:r>
             <w:r>
               <w:rPr>
-                <w:color w:val="FF0000"/>
                 <w:sz w:val="18"/>
                 <w:szCs w:val="18"/>
                 <w:u w:val="single"/>
@@ -4903,7 +4817,6 @@
             <w:pPr>
               <w:jc w:val="center"/>
               <w:rPr>
-                <w:color w:val="FF0000"/>
                 <w:sz w:val="18"/>
                 <w:szCs w:val="18"/>
                 <w:u w:val="single"/>
@@ -4911,7 +4824,6 @@
             </w:pPr>
             <w:r>
               <w:rPr>
-                <w:color w:val="FF0000"/>
                 <w:sz w:val="18"/>
                 <w:szCs w:val="18"/>
                 <w:u w:val="single"/>
@@ -4921,7 +4833,6 @@
             <w:proofErr w:type="spellStart"/>
             <w:r>
               <w:rPr>
-                <w:color w:val="FF0000"/>
                 <w:sz w:val="18"/>
                 <w:szCs w:val="18"/>
                 <w:u w:val="single"/>
@@ -4931,7 +4842,6 @@
             <w:proofErr w:type="spellEnd"/>
             <w:r>
               <w:rPr>
-                <w:color w:val="FF0000"/>
                 <w:sz w:val="18"/>
                 <w:szCs w:val="18"/>
                 <w:u w:val="single"/>
@@ -4940,7 +4850,6 @@
             </w:r>
             <w:r>
               <w:rPr>
-                <w:color w:val="FF0000"/>
                 <w:sz w:val="18"/>
                 <w:szCs w:val="18"/>
                 <w:u w:val="single"/>
@@ -4950,7 +4859,6 @@
             </w:r>
             <w:r>
               <w:rPr>
-                <w:color w:val="FF0000"/>
                 <w:sz w:val="18"/>
                 <w:szCs w:val="18"/>
                 <w:u w:val="single"/>
@@ -4960,7 +4868,6 @@
             </w:r>
             <w:r>
               <w:rPr>
-                <w:color w:val="FF0000"/>
                 <w:sz w:val="18"/>
                 <w:szCs w:val="18"/>
                 <w:u w:val="single"/>
@@ -4970,7 +4877,6 @@
             <w:proofErr w:type="spellStart"/>
             <w:r>
               <w:rPr>
-                <w:color w:val="FF0000"/>
                 <w:sz w:val="18"/>
                 <w:szCs w:val="18"/>
                 <w:u w:val="single"/>
@@ -4980,7 +4886,6 @@
             <w:proofErr w:type="spellEnd"/>
             <w:r>
               <w:rPr>
-                <w:color w:val="FF0000"/>
                 <w:sz w:val="18"/>
                 <w:szCs w:val="18"/>
                 <w:u w:val="single"/>
@@ -5002,7 +4907,6 @@
             <w:pPr>
               <w:jc w:val="center"/>
               <w:rPr>
-                <w:color w:val="FF0000"/>
                 <w:sz w:val="18"/>
                 <w:szCs w:val="18"/>
                 <w:u w:val="single"/>
@@ -5011,7 +4915,6 @@
             </w:pPr>
             <w:r>
               <w:rPr>
-                <w:color w:val="FF0000"/>
                 <w:sz w:val="18"/>
                 <w:szCs w:val="18"/>
                 <w:u w:val="single"/>
@@ -5021,7 +4924,6 @@
             </w:r>
             <w:r>
               <w:rPr>
-                <w:color w:val="FF0000"/>
                 <w:sz w:val="18"/>
                 <w:szCs w:val="18"/>
                 <w:u w:val="single"/>
@@ -5031,7 +4933,6 @@
             </w:r>
             <w:r>
               <w:rPr>
-                <w:color w:val="FF0000"/>
                 <w:sz w:val="18"/>
                 <w:szCs w:val="18"/>
                 <w:u w:val="single"/>
@@ -5041,7 +4942,6 @@
             </w:r>
             <w:r>
               <w:rPr>
-                <w:color w:val="FF0000"/>
                 <w:sz w:val="18"/>
                 <w:szCs w:val="18"/>
                 <w:u w:val="single"/>
@@ -5051,7 +4951,6 @@
             </w:r>
             <w:r>
               <w:rPr>
-                <w:color w:val="FF0000"/>
                 <w:sz w:val="18"/>
                 <w:szCs w:val="18"/>
                 <w:u w:val="single"/>
@@ -5061,7 +4960,6 @@
             </w:r>
             <w:r>
               <w:rPr>
-                <w:color w:val="FF0000"/>
                 <w:sz w:val="18"/>
                 <w:szCs w:val="18"/>
                 <w:u w:val="single"/>
@@ -5071,7 +4969,6 @@
             </w:r>
             <w:r>
               <w:rPr>
-                <w:color w:val="FF0000"/>
                 <w:sz w:val="18"/>
                 <w:szCs w:val="18"/>
                 <w:u w:val="single"/>
@@ -5081,7 +4978,6 @@
             </w:r>
             <w:r>
               <w:rPr>
-                <w:color w:val="FF0000"/>
                 <w:sz w:val="18"/>
                 <w:szCs w:val="18"/>
                 <w:u w:val="single"/>
@@ -5091,7 +4987,6 @@
             </w:r>
             <w:r>
               <w:rPr>
-                <w:color w:val="FF0000"/>
                 <w:sz w:val="18"/>
                 <w:szCs w:val="18"/>
                 <w:u w:val="single"/>
@@ -5101,7 +4996,6 @@
             </w:r>
             <w:r>
               <w:rPr>
-                <w:color w:val="FF0000"/>
                 <w:sz w:val="18"/>
                 <w:szCs w:val="18"/>
                 <w:u w:val="single"/>
@@ -5143,7 +5037,6 @@
             </w:r>
             <w:r>
               <w:rPr>
-                <w:color w:val="FF0000"/>
                 <w:sz w:val="18"/>
                 <w:szCs w:val="18"/>
                 <w:lang w:val="id-ID"/>
@@ -5177,7 +5070,6 @@
             </w:r>
             <w:r>
               <w:rPr>
-                <w:color w:val="FF0000"/>
                 <w:sz w:val="18"/>
                 <w:szCs w:val="18"/>
               </w:rPr>
@@ -5186,7 +5078,6 @@
             <w:proofErr w:type="spellStart"/>
             <w:r>
               <w:rPr>
-                <w:color w:val="FF0000"/>
                 <w:sz w:val="18"/>
                 <w:szCs w:val="18"/>
               </w:rPr>
@@ -5195,7 +5086,6 @@
             <w:proofErr w:type="spellEnd"/>
             <w:r>
               <w:rPr>
-                <w:color w:val="FF0000"/>
                 <w:sz w:val="18"/>
                 <w:szCs w:val="18"/>
               </w:rPr>
@@ -5203,7 +5093,6 @@
             </w:r>
             <w:r>
               <w:rPr>
-                <w:color w:val="FF0000"/>
                 <w:sz w:val="18"/>
                 <w:szCs w:val="18"/>
                 <w:lang w:val="id-ID"/>
@@ -5212,7 +5101,6 @@
             </w:r>
             <w:r>
               <w:rPr>
-                <w:color w:val="FF0000"/>
                 <w:sz w:val="18"/>
                 <w:szCs w:val="18"/>
               </w:rPr>
@@ -5220,7 +5108,6 @@
             </w:r>
             <w:r>
               <w:rPr>
-                <w:color w:val="FF0000"/>
                 <w:sz w:val="18"/>
                 <w:szCs w:val="18"/>
                 <w:lang w:val="id-ID"/>
@@ -5229,7 +5116,6 @@
             </w:r>
             <w:r>
               <w:rPr>
-                <w:color w:val="FF0000"/>
                 <w:sz w:val="18"/>
                 <w:szCs w:val="18"/>
               </w:rPr>
@@ -5238,7 +5124,6 @@
             <w:proofErr w:type="spellStart"/>
             <w:r>
               <w:rPr>
-                <w:color w:val="FF0000"/>
                 <w:sz w:val="18"/>
                 <w:szCs w:val="18"/>
               </w:rPr>
@@ -5247,7 +5132,6 @@
             <w:proofErr w:type="spellEnd"/>
             <w:r>
               <w:rPr>
-                <w:color w:val="FF0000"/>
                 <w:sz w:val="18"/>
                 <w:szCs w:val="18"/>
               </w:rPr>
@@ -5267,7 +5151,6 @@
             <w:pPr>
               <w:jc w:val="center"/>
               <w:rPr>
-                <w:color w:val="FF0000"/>
                 <w:sz w:val="18"/>
                 <w:szCs w:val="18"/>
                 <w:lang w:val="id-ID" w:eastAsia="id-ID"/>
@@ -5283,7 +5166,6 @@
             </w:r>
             <w:r>
               <w:rPr>
-                <w:color w:val="FF0000"/>
                 <w:sz w:val="18"/>
                 <w:szCs w:val="18"/>
                 <w:lang w:val="id-ID" w:eastAsia="id-ID"/>
@@ -5519,7 +5401,7 @@
                 <w:lang w:val="id-ID" w:eastAsia="id-ID"/>
               </w:rPr>
             </w:pPr>
-            <w:bookmarkStart w:id="1" w:name="RANGE!A1:R52"/>
+            <w:bookmarkStart w:id="2" w:name="RANGE!A1:R52"/>
             <w:r>
               <w:rPr>
                 <w:b/>
@@ -5530,7 +5412,7 @@
               <w:lastRenderedPageBreak/>
               <w:t>PERINCIAN PERHITUNGAN BIAYA PERJALANAN DINAS</w:t>
             </w:r>
-            <w:bookmarkEnd w:id="1"/>
+            <w:bookmarkEnd w:id="2"/>
           </w:p>
         </w:tc>
       </w:tr>
@@ -5734,7 +5616,6 @@
             </w:pPr>
             <w:r>
               <w:rPr>
-                <w:color w:val="FF0000"/>
                 <w:sz w:val="18"/>
                 <w:szCs w:val="18"/>
                 <w:lang w:eastAsia="id-ID"/>
@@ -5744,7 +5625,6 @@
             <w:proofErr w:type="spellStart"/>
             <w:r>
               <w:rPr>
-                <w:color w:val="FF0000"/>
                 <w:sz w:val="18"/>
                 <w:szCs w:val="18"/>
                 <w:lang w:eastAsia="id-ID"/>
@@ -5754,26 +5634,15 @@
             <w:proofErr w:type="spellEnd"/>
             <w:r>
               <w:rPr>
-                <w:color w:val="FF0000"/>
-                <w:sz w:val="18"/>
-                <w:szCs w:val="18"/>
-                <w:lang w:eastAsia="id-ID"/>
-              </w:rPr>
-              <w:t>}</w:t>
-            </w:r>
-            <w:r>
-              <w:rPr>
-                <w:color w:val="FF0000"/>
-                <w:sz w:val="18"/>
-                <w:szCs w:val="18"/>
-                <w:lang w:eastAsia="id-ID"/>
-              </w:rPr>
-              <w:t>{</w:t>
+                <w:sz w:val="18"/>
+                <w:szCs w:val="18"/>
+                <w:lang w:eastAsia="id-ID"/>
+              </w:rPr>
+              <w:t>}{</w:t>
             </w:r>
             <w:proofErr w:type="spellStart"/>
             <w:r>
               <w:rPr>
-                <w:color w:val="FF0000"/>
                 <w:sz w:val="18"/>
                 <w:szCs w:val="18"/>
                 <w:lang w:eastAsia="id-ID"/>
@@ -5783,26 +5652,15 @@
             <w:proofErr w:type="spellEnd"/>
             <w:r>
               <w:rPr>
-                <w:color w:val="FF0000"/>
-                <w:sz w:val="18"/>
-                <w:szCs w:val="18"/>
-                <w:lang w:eastAsia="id-ID"/>
-              </w:rPr>
-              <w:t>}</w:t>
-            </w:r>
-            <w:r>
-              <w:rPr>
-                <w:color w:val="FF0000"/>
-                <w:sz w:val="18"/>
-                <w:szCs w:val="18"/>
-                <w:lang w:eastAsia="id-ID"/>
-              </w:rPr>
-              <w:t>{/</w:t>
+                <w:sz w:val="18"/>
+                <w:szCs w:val="18"/>
+                <w:lang w:eastAsia="id-ID"/>
+              </w:rPr>
+              <w:t>}{/</w:t>
             </w:r>
             <w:proofErr w:type="spellStart"/>
             <w:r>
               <w:rPr>
-                <w:color w:val="FF0000"/>
                 <w:sz w:val="18"/>
                 <w:szCs w:val="18"/>
                 <w:lang w:eastAsia="id-ID"/>
@@ -5812,7 +5670,6 @@
             <w:proofErr w:type="spellEnd"/>
             <w:r>
               <w:rPr>
-                <w:color w:val="FF0000"/>
                 <w:sz w:val="18"/>
                 <w:szCs w:val="18"/>
                 <w:lang w:eastAsia="id-ID"/>
@@ -6095,15 +5952,13 @@
           <w:p>
             <w:pPr>
               <w:rPr>
-                <w:color w:val="FF0000"/>
-                <w:sz w:val="19"/>
-                <w:szCs w:val="19"/>
-                <w:lang w:eastAsia="id-ID"/>
-              </w:rPr>
-            </w:pPr>
-            <w:r>
-              <w:rPr>
-                <w:color w:val="FF0000"/>
+                <w:sz w:val="19"/>
+                <w:szCs w:val="19"/>
+                <w:lang w:eastAsia="id-ID"/>
+              </w:rPr>
+            </w:pPr>
+            <w:r>
+              <w:rPr>
                 <w:sz w:val="18"/>
                 <w:szCs w:val="18"/>
                 <w:lang w:eastAsia="id-ID"/>
@@ -6113,7 +5968,6 @@
             <w:proofErr w:type="spellStart"/>
             <w:r>
               <w:rPr>
-                <w:color w:val="FF0000"/>
                 <w:sz w:val="18"/>
                 <w:szCs w:val="18"/>
                 <w:lang w:eastAsia="id-ID"/>
@@ -6123,7 +5977,6 @@
             <w:proofErr w:type="spellEnd"/>
             <w:r>
               <w:rPr>
-                <w:color w:val="FF0000"/>
                 <w:sz w:val="18"/>
                 <w:szCs w:val="18"/>
                 <w:lang w:eastAsia="id-ID"/>
@@ -6132,7 +5985,6 @@
             </w:r>
             <w:r>
               <w:rPr>
-                <w:color w:val="FF0000"/>
                 <w:sz w:val="18"/>
                 <w:szCs w:val="18"/>
                 <w:lang w:val="sv-SE"/>
@@ -6142,7 +5994,6 @@
             <w:r>
               <w:rPr>
                 <w:noProof/>
-                <w:color w:val="FF0000"/>
                 <w:sz w:val="18"/>
                 <w:szCs w:val="18"/>
                 <w:lang w:val="id-ID"/>
@@ -6151,7 +6002,6 @@
             </w:r>
             <w:r>
               <w:rPr>
-                <w:color w:val="FF0000"/>
                 <w:sz w:val="18"/>
                 <w:szCs w:val="18"/>
                 <w:lang w:val="sv-SE"/>
@@ -6160,7 +6010,6 @@
             </w:r>
             <w:r>
               <w:rPr>
-                <w:color w:val="FF0000"/>
                 <w:sz w:val="18"/>
                 <w:szCs w:val="18"/>
                 <w:lang w:eastAsia="id-ID"/>
@@ -6170,7 +6019,6 @@
             <w:proofErr w:type="spellStart"/>
             <w:r>
               <w:rPr>
-                <w:color w:val="FF0000"/>
                 <w:sz w:val="18"/>
                 <w:szCs w:val="18"/>
                 <w:lang w:eastAsia="id-ID"/>
@@ -6180,7 +6028,6 @@
             <w:proofErr w:type="spellEnd"/>
             <w:r>
               <w:rPr>
-                <w:color w:val="FF0000"/>
                 <w:sz w:val="18"/>
                 <w:szCs w:val="18"/>
                 <w:lang w:eastAsia="id-ID"/>
@@ -7113,15 +6960,13 @@
           <w:p>
             <w:pPr>
               <w:rPr>
-                <w:color w:val="FF0000"/>
-                <w:sz w:val="19"/>
-                <w:szCs w:val="19"/>
-                <w:lang w:eastAsia="id-ID"/>
-              </w:rPr>
-            </w:pPr>
-            <w:r>
-              <w:rPr>
-                <w:color w:val="FF0000"/>
+                <w:sz w:val="19"/>
+                <w:szCs w:val="19"/>
+                <w:lang w:eastAsia="id-ID"/>
+              </w:rPr>
+            </w:pPr>
+            <w:r>
+              <w:rPr>
                 <w:sz w:val="18"/>
                 <w:szCs w:val="18"/>
                 <w:lang w:val="id-ID" w:eastAsia="id-ID"/>
@@ -7334,7 +7179,6 @@
             </w:pPr>
             <w:r>
               <w:rPr>
-                <w:color w:val="FF0000"/>
                 <w:sz w:val="18"/>
                 <w:szCs w:val="18"/>
                 <w:lang w:val="id-ID" w:eastAsia="id-ID"/>
@@ -7344,7 +7188,6 @@
             <w:proofErr w:type="spellStart"/>
             <w:r>
               <w:rPr>
-                <w:color w:val="FF0000"/>
                 <w:sz w:val="18"/>
                 <w:szCs w:val="18"/>
                 <w:lang w:eastAsia="id-ID"/>
@@ -7354,7 +7197,6 @@
             <w:proofErr w:type="spellEnd"/>
             <w:r>
               <w:rPr>
-                <w:color w:val="FF0000"/>
                 <w:sz w:val="18"/>
                 <w:szCs w:val="18"/>
                 <w:lang w:val="id-ID" w:eastAsia="id-ID"/>
@@ -7580,15 +7422,13 @@
           <w:p>
             <w:pPr>
               <w:rPr>
-                <w:color w:val="FF0000"/>
-                <w:sz w:val="19"/>
-                <w:szCs w:val="19"/>
-                <w:lang w:eastAsia="id-ID"/>
-              </w:rPr>
-            </w:pPr>
-            <w:r>
-              <w:rPr>
-                <w:color w:val="FF0000"/>
+                <w:sz w:val="19"/>
+                <w:szCs w:val="19"/>
+                <w:lang w:eastAsia="id-ID"/>
+              </w:rPr>
+            </w:pPr>
+            <w:r>
+              <w:rPr>
                 <w:sz w:val="18"/>
                 <w:szCs w:val="18"/>
                 <w:lang w:val="id-ID" w:eastAsia="id-ID"/>
@@ -7598,7 +7438,6 @@
             <w:proofErr w:type="spellStart"/>
             <w:r>
               <w:rPr>
-                <w:color w:val="FF0000"/>
                 <w:sz w:val="18"/>
                 <w:szCs w:val="18"/>
                 <w:lang w:eastAsia="id-ID"/>
@@ -7608,7 +7447,6 @@
             <w:proofErr w:type="spellEnd"/>
             <w:r>
               <w:rPr>
-                <w:color w:val="FF0000"/>
                 <w:sz w:val="18"/>
                 <w:szCs w:val="18"/>
                 <w:lang w:val="id-ID" w:eastAsia="id-ID"/>
@@ -8017,7 +7855,6 @@
             </w:pPr>
             <w:r>
               <w:rPr>
-                <w:color w:val="FF0000"/>
                 <w:sz w:val="18"/>
                 <w:szCs w:val="18"/>
                 <w:lang w:eastAsia="id-ID"/>
@@ -8027,7 +7864,6 @@
             <w:proofErr w:type="spellStart"/>
             <w:r>
               <w:rPr>
-                <w:color w:val="FF0000"/>
                 <w:sz w:val="18"/>
                 <w:szCs w:val="18"/>
                 <w:lang w:eastAsia="id-ID"/>
@@ -8037,26 +7873,15 @@
             <w:proofErr w:type="spellEnd"/>
             <w:r>
               <w:rPr>
-                <w:color w:val="FF0000"/>
-                <w:sz w:val="18"/>
-                <w:szCs w:val="18"/>
-                <w:lang w:eastAsia="id-ID"/>
-              </w:rPr>
-              <w:t>}</w:t>
-            </w:r>
-            <w:r>
-              <w:rPr>
-                <w:color w:val="FF0000"/>
-                <w:sz w:val="18"/>
-                <w:szCs w:val="18"/>
-                <w:lang w:eastAsia="id-ID"/>
-              </w:rPr>
-              <w:t>{</w:t>
+                <w:sz w:val="18"/>
+                <w:szCs w:val="18"/>
+                <w:lang w:eastAsia="id-ID"/>
+              </w:rPr>
+              <w:t>}{</w:t>
             </w:r>
             <w:proofErr w:type="spellStart"/>
             <w:r>
               <w:rPr>
-                <w:color w:val="FF0000"/>
                 <w:sz w:val="18"/>
                 <w:szCs w:val="18"/>
                 <w:lang w:eastAsia="id-ID"/>
@@ -8066,26 +7891,15 @@
             <w:proofErr w:type="spellEnd"/>
             <w:r>
               <w:rPr>
-                <w:color w:val="FF0000"/>
-                <w:sz w:val="18"/>
-                <w:szCs w:val="18"/>
-                <w:lang w:eastAsia="id-ID"/>
-              </w:rPr>
-              <w:t>}</w:t>
-            </w:r>
-            <w:r>
-              <w:rPr>
-                <w:color w:val="FF0000"/>
-                <w:sz w:val="18"/>
-                <w:szCs w:val="18"/>
-                <w:lang w:eastAsia="id-ID"/>
-              </w:rPr>
-              <w:t>{/</w:t>
+                <w:sz w:val="18"/>
+                <w:szCs w:val="18"/>
+                <w:lang w:eastAsia="id-ID"/>
+              </w:rPr>
+              <w:t>}{/</w:t>
             </w:r>
             <w:proofErr w:type="spellStart"/>
             <w:r>
               <w:rPr>
-                <w:color w:val="FF0000"/>
                 <w:sz w:val="18"/>
                 <w:szCs w:val="18"/>
                 <w:lang w:eastAsia="id-ID"/>
@@ -8095,7 +7909,6 @@
             <w:proofErr w:type="spellEnd"/>
             <w:r>
               <w:rPr>
-                <w:color w:val="FF0000"/>
                 <w:sz w:val="18"/>
                 <w:szCs w:val="18"/>
                 <w:lang w:eastAsia="id-ID"/>
@@ -8272,7 +8085,6 @@
           <w:p>
             <w:pPr>
               <w:rPr>
-                <w:color w:val="FF0000"/>
                 <w:sz w:val="2"/>
                 <w:szCs w:val="2"/>
                 <w:lang w:eastAsia="id-ID"/>
@@ -8462,15 +8274,13 @@
           <w:p>
             <w:pPr>
               <w:rPr>
-                <w:color w:val="FF0000"/>
-                <w:sz w:val="19"/>
-                <w:szCs w:val="19"/>
-                <w:lang w:eastAsia="id-ID"/>
-              </w:rPr>
-            </w:pPr>
-            <w:r>
-              <w:rPr>
-                <w:color w:val="FF0000"/>
+                <w:sz w:val="19"/>
+                <w:szCs w:val="19"/>
+                <w:lang w:eastAsia="id-ID"/>
+              </w:rPr>
+            </w:pPr>
+            <w:r>
+              <w:rPr>
                 <w:sz w:val="19"/>
                 <w:szCs w:val="19"/>
                 <w:lang w:eastAsia="id-ID"/>
@@ -8494,7 +8304,6 @@
               <w:ind w:right="-100"/>
               <w:jc w:val="right"/>
               <w:rPr>
-                <w:color w:val="FF0000"/>
                 <w:sz w:val="19"/>
                 <w:szCs w:val="19"/>
                 <w:lang w:eastAsia="id-ID"/>
@@ -8503,7 +8312,6 @@
             <w:proofErr w:type="spellStart"/>
             <w:r>
               <w:rPr>
-                <w:color w:val="FF0000"/>
                 <w:sz w:val="19"/>
                 <w:szCs w:val="19"/>
                 <w:lang w:eastAsia="id-ID"/>
@@ -8528,15 +8336,13 @@
               <w:ind w:right="229"/>
               <w:jc w:val="right"/>
               <w:rPr>
-                <w:color w:val="FF0000"/>
-                <w:sz w:val="19"/>
-                <w:szCs w:val="19"/>
-                <w:lang w:eastAsia="id-ID"/>
-              </w:rPr>
-            </w:pPr>
-            <w:r>
-              <w:rPr>
-                <w:color w:val="FF0000"/>
+                <w:sz w:val="19"/>
+                <w:szCs w:val="19"/>
+                <w:lang w:eastAsia="id-ID"/>
+              </w:rPr>
+            </w:pPr>
+            <w:r>
+              <w:rPr>
                 <w:sz w:val="19"/>
                 <w:szCs w:val="19"/>
                 <w:lang w:eastAsia="id-ID"/>
@@ -8546,7 +8352,6 @@
             <w:proofErr w:type="spellStart"/>
             <w:r>
               <w:rPr>
-                <w:color w:val="FF0000"/>
                 <w:sz w:val="19"/>
                 <w:szCs w:val="19"/>
                 <w:lang w:eastAsia="id-ID"/>
@@ -8556,7 +8361,6 @@
             <w:proofErr w:type="spellEnd"/>
             <w:r>
               <w:rPr>
-                <w:color w:val="FF0000"/>
                 <w:sz w:val="19"/>
                 <w:szCs w:val="19"/>
                 <w:lang w:eastAsia="id-ID"/>
@@ -8566,7 +8370,6 @@
             <w:proofErr w:type="spellStart"/>
             <w:r>
               <w:rPr>
-                <w:color w:val="FF0000"/>
                 <w:sz w:val="19"/>
                 <w:szCs w:val="19"/>
                 <w:lang w:eastAsia="id-ID"/>
@@ -8576,7 +8379,6 @@
             <w:proofErr w:type="spellEnd"/>
             <w:r>
               <w:rPr>
-                <w:color w:val="FF0000"/>
                 <w:sz w:val="19"/>
                 <w:szCs w:val="19"/>
                 <w:lang w:eastAsia="id-ID"/>
@@ -8693,7 +8495,6 @@
           <w:p>
             <w:pPr>
               <w:rPr>
-                <w:color w:val="FF0000"/>
                 <w:sz w:val="2"/>
                 <w:szCs w:val="2"/>
                 <w:lang w:eastAsia="id-ID"/>
@@ -8717,7 +8518,6 @@
               <w:ind w:left="285"/>
               <w:jc w:val="right"/>
               <w:rPr>
-                <w:color w:val="FF0000"/>
                 <w:sz w:val="2"/>
                 <w:szCs w:val="2"/>
                 <w:lang w:eastAsia="id-ID"/>
@@ -8740,7 +8540,6 @@
             <w:pPr>
               <w:ind w:left="285"/>
               <w:rPr>
-                <w:color w:val="FF0000"/>
                 <w:sz w:val="2"/>
                 <w:szCs w:val="2"/>
                 <w:lang w:eastAsia="id-ID"/>
@@ -8875,7 +8674,6 @@
               <w:ind w:right="-100"/>
               <w:jc w:val="right"/>
               <w:rPr>
-                <w:color w:val="FF0000"/>
                 <w:sz w:val="19"/>
                 <w:szCs w:val="19"/>
                 <w:lang w:eastAsia="id-ID"/>
@@ -8884,7 +8682,6 @@
             <w:proofErr w:type="spellStart"/>
             <w:r>
               <w:rPr>
-                <w:color w:val="FF0000"/>
                 <w:sz w:val="19"/>
                 <w:szCs w:val="19"/>
                 <w:lang w:eastAsia="id-ID"/>
@@ -8912,15 +8709,13 @@
               <w:ind w:right="208"/>
               <w:jc w:val="right"/>
               <w:rPr>
-                <w:color w:val="FF0000"/>
-                <w:sz w:val="19"/>
-                <w:szCs w:val="19"/>
-                <w:lang w:eastAsia="id-ID"/>
-              </w:rPr>
-            </w:pPr>
-            <w:r>
-              <w:rPr>
-                <w:color w:val="FF0000"/>
+                <w:sz w:val="19"/>
+                <w:szCs w:val="19"/>
+                <w:lang w:eastAsia="id-ID"/>
+              </w:rPr>
+            </w:pPr>
+            <w:r>
+              <w:rPr>
                 <w:sz w:val="19"/>
                 <w:szCs w:val="19"/>
                 <w:lang w:eastAsia="id-ID"/>
@@ -8930,7 +8725,6 @@
             <w:proofErr w:type="spellStart"/>
             <w:r>
               <w:rPr>
-                <w:color w:val="FF0000"/>
                 <w:sz w:val="19"/>
                 <w:szCs w:val="19"/>
                 <w:lang w:eastAsia="id-ID"/>
@@ -8940,7 +8734,6 @@
             <w:proofErr w:type="spellEnd"/>
             <w:r>
               <w:rPr>
-                <w:color w:val="FF0000"/>
                 <w:sz w:val="19"/>
                 <w:szCs w:val="19"/>
                 <w:lang w:eastAsia="id-ID"/>
@@ -9119,15 +8912,13 @@
           <w:p>
             <w:pPr>
               <w:rPr>
-                <w:color w:val="FF0000"/>
-                <w:sz w:val="19"/>
-                <w:szCs w:val="19"/>
-                <w:lang w:eastAsia="id-ID"/>
-              </w:rPr>
-            </w:pPr>
-            <w:r>
-              <w:rPr>
-                <w:color w:val="FF0000"/>
+                <w:sz w:val="19"/>
+                <w:szCs w:val="19"/>
+                <w:lang w:eastAsia="id-ID"/>
+              </w:rPr>
+            </w:pPr>
+            <w:r>
+              <w:rPr>
                 <w:sz w:val="19"/>
                 <w:szCs w:val="19"/>
                 <w:lang w:eastAsia="id-ID"/>
@@ -9137,7 +8928,6 @@
             <w:proofErr w:type="spellStart"/>
             <w:r>
               <w:rPr>
-                <w:color w:val="FF0000"/>
                 <w:sz w:val="19"/>
                 <w:szCs w:val="19"/>
                 <w:lang w:eastAsia="id-ID"/>
@@ -9146,7 +8936,6 @@
             </w:r>
             <w:r>
               <w:rPr>
-                <w:color w:val="FF0000"/>
                 <w:sz w:val="19"/>
                 <w:szCs w:val="19"/>
                 <w:lang w:eastAsia="id-ID"/>
@@ -9155,7 +8944,6 @@
             </w:r>
             <w:r>
               <w:rPr>
-                <w:color w:val="FF0000"/>
                 <w:sz w:val="19"/>
                 <w:szCs w:val="19"/>
                 <w:lang w:eastAsia="id-ID"/>
@@ -9165,7 +8953,6 @@
             <w:proofErr w:type="spellEnd"/>
             <w:r>
               <w:rPr>
-                <w:color w:val="FF0000"/>
                 <w:sz w:val="19"/>
                 <w:szCs w:val="19"/>
                 <w:lang w:eastAsia="id-ID"/>
@@ -9582,7 +9369,6 @@
             </w:r>
             <w:r>
               <w:rPr>
-                <w:color w:val="FF0000"/>
                 <w:sz w:val="19"/>
                 <w:szCs w:val="19"/>
                 <w:lang w:val="sv-SE"/>
@@ -9591,7 +9377,6 @@
             </w:r>
             <w:r>
               <w:rPr>
-                <w:color w:val="FF0000"/>
                 <w:sz w:val="19"/>
                 <w:szCs w:val="19"/>
                 <w:lang w:val="fi-FI"/>
@@ -9600,7 +9385,6 @@
             </w:r>
             <w:r>
               <w:rPr>
-                <w:color w:val="FF0000"/>
                 <w:sz w:val="19"/>
                 <w:szCs w:val="19"/>
                 <w:lang w:val="sv-SE"/>
@@ -10122,7 +9906,6 @@
             </w:r>
             <w:r>
               <w:rPr>
-                <w:color w:val="FF0000"/>
                 <w:sz w:val="19"/>
                 <w:szCs w:val="19"/>
                 <w:lang w:eastAsia="id-ID"/>
@@ -10132,7 +9915,6 @@
             <w:proofErr w:type="spellStart"/>
             <w:r>
               <w:rPr>
-                <w:color w:val="FF0000"/>
                 <w:sz w:val="19"/>
                 <w:szCs w:val="19"/>
                 <w:lang w:eastAsia="id-ID"/>
@@ -10142,7 +9924,6 @@
             <w:proofErr w:type="spellEnd"/>
             <w:r>
               <w:rPr>
-                <w:color w:val="FF0000"/>
                 <w:sz w:val="19"/>
                 <w:szCs w:val="19"/>
                 <w:lang w:eastAsia="id-ID"/>
@@ -10461,7 +10242,6 @@
             </w:r>
             <w:r>
               <w:rPr>
-                <w:color w:val="FF0000"/>
                 <w:sz w:val="19"/>
                 <w:szCs w:val="19"/>
                 <w:lang w:eastAsia="id-ID"/>
@@ -10471,7 +10251,6 @@
             <w:proofErr w:type="spellStart"/>
             <w:r>
               <w:rPr>
-                <w:color w:val="FF0000"/>
                 <w:sz w:val="19"/>
                 <w:szCs w:val="19"/>
                 <w:lang w:eastAsia="id-ID"/>
@@ -10481,7 +10260,6 @@
             <w:proofErr w:type="spellEnd"/>
             <w:r>
               <w:rPr>
-                <w:color w:val="FF0000"/>
                 <w:sz w:val="19"/>
                 <w:szCs w:val="19"/>
                 <w:lang w:eastAsia="id-ID"/>
@@ -12697,7 +12475,6 @@
             </w:pPr>
             <w:r>
               <w:rPr>
-                <w:color w:val="FF0000"/>
                 <w:sz w:val="19"/>
                 <w:szCs w:val="19"/>
                 <w:u w:val="single"/>
@@ -12707,7 +12484,6 @@
             </w:r>
             <w:r>
               <w:rPr>
-                <w:color w:val="FF0000"/>
                 <w:sz w:val="19"/>
                 <w:szCs w:val="19"/>
                 <w:u w:val="single"/>
@@ -12718,7 +12494,6 @@
             <w:proofErr w:type="spellStart"/>
             <w:r>
               <w:rPr>
-                <w:color w:val="FF0000"/>
                 <w:sz w:val="19"/>
                 <w:szCs w:val="19"/>
                 <w:u w:val="single"/>
@@ -12729,7 +12504,6 @@
             <w:proofErr w:type="spellEnd"/>
             <w:r>
               <w:rPr>
-                <w:color w:val="FF0000"/>
                 <w:sz w:val="19"/>
                 <w:szCs w:val="19"/>
                 <w:u w:val="single"/>
@@ -12739,7 +12513,6 @@
             </w:r>
             <w:r>
               <w:rPr>
-                <w:color w:val="FF0000"/>
                 <w:sz w:val="19"/>
                 <w:szCs w:val="19"/>
                 <w:u w:val="single"/>
@@ -12783,7 +12556,6 @@
             <w:pPr>
               <w:jc w:val="center"/>
               <w:rPr>
-                <w:color w:val="FF0000"/>
                 <w:sz w:val="19"/>
                 <w:szCs w:val="19"/>
                 <w:u w:val="single"/>
@@ -12792,7 +12564,6 @@
             </w:pPr>
             <w:r>
               <w:rPr>
-                <w:color w:val="FF0000"/>
                 <w:sz w:val="19"/>
                 <w:szCs w:val="19"/>
                 <w:u w:val="single"/>
@@ -12837,7 +12608,6 @@
             </w:r>
             <w:r>
               <w:rPr>
-                <w:color w:val="FF0000"/>
                 <w:sz w:val="19"/>
                 <w:szCs w:val="19"/>
                 <w:lang w:val="id-ID"/>
@@ -12881,7 +12651,6 @@
             <w:pPr>
               <w:jc w:val="center"/>
               <w:rPr>
-                <w:color w:val="FF0000"/>
                 <w:sz w:val="19"/>
                 <w:szCs w:val="19"/>
                 <w:lang w:val="id-ID" w:eastAsia="id-ID"/>
@@ -12893,16 +12662,7 @@
                 <w:szCs w:val="19"/>
                 <w:lang w:val="id-ID" w:eastAsia="id-ID"/>
               </w:rPr>
-              <w:t xml:space="preserve">NIP. </w:t>
-            </w:r>
-            <w:r>
-              <w:rPr>
-                <w:color w:val="FF0000"/>
-                <w:sz w:val="19"/>
-                <w:szCs w:val="19"/>
-                <w:lang w:val="id-ID" w:eastAsia="id-ID"/>
-              </w:rPr>
-              <w:t>{#surtug}{#nama_lengkap}{_id}{/nama_lengkap}{/surtug}</w:t>
+              <w:t>NIP. {#surtug}{#nama_lengkap}{_id}{/nama_lengkap}{/surtug}</w:t>
             </w:r>
           </w:p>
         </w:tc>
@@ -13742,7 +13502,6 @@
                 <w:rFonts w:ascii="Arial" w:hAnsi="Arial" w:cs="Arial"/>
                 <w:i/>
                 <w:iCs/>
-                <w:color w:val="FF0000"/>
                 <w:sz w:val="18"/>
                 <w:szCs w:val="20"/>
                 <w:lang w:eastAsia="id-ID"/>
@@ -13766,7 +13525,6 @@
                 <w:rFonts w:ascii="Arial" w:hAnsi="Arial" w:cs="Arial"/>
                 <w:i/>
                 <w:iCs/>
-                <w:color w:val="FF0000"/>
                 <w:sz w:val="18"/>
                 <w:szCs w:val="20"/>
                 <w:lang w:eastAsia="id-ID"/>
@@ -13778,7 +13536,6 @@
                 <w:rFonts w:ascii="Arial" w:hAnsi="Arial" w:cs="Arial"/>
                 <w:i/>
                 <w:iCs/>
-                <w:color w:val="FF0000"/>
                 <w:sz w:val="18"/>
                 <w:szCs w:val="20"/>
                 <w:lang w:eastAsia="id-ID"/>
@@ -13791,7 +13548,6 @@
                 <w:rFonts w:ascii="Arial" w:hAnsi="Arial" w:cs="Arial"/>
                 <w:i/>
                 <w:iCs/>
-                <w:color w:val="FF0000"/>
                 <w:sz w:val="18"/>
                 <w:szCs w:val="20"/>
                 <w:lang w:eastAsia="id-ID"/>
@@ -13804,7 +13560,6 @@
                 <w:rFonts w:ascii="Arial" w:hAnsi="Arial" w:cs="Arial"/>
                 <w:i/>
                 <w:iCs/>
-                <w:color w:val="FF0000"/>
                 <w:sz w:val="18"/>
                 <w:szCs w:val="20"/>
                 <w:lang w:eastAsia="id-ID"/>
@@ -14159,7 +13914,6 @@
                 <w:rFonts w:ascii="Arial" w:hAnsi="Arial" w:cs="Arial"/>
                 <w:i/>
                 <w:iCs/>
-                <w:color w:val="FF0000"/>
                 <w:sz w:val="18"/>
                 <w:szCs w:val="20"/>
                 <w:lang w:eastAsia="id-ID"/>
@@ -14183,7 +13937,6 @@
                 <w:rFonts w:ascii="Arial" w:hAnsi="Arial" w:cs="Arial"/>
                 <w:i/>
                 <w:iCs/>
-                <w:color w:val="FF0000"/>
                 <w:sz w:val="18"/>
                 <w:szCs w:val="20"/>
                 <w:lang w:eastAsia="id-ID"/>
@@ -14195,7 +13948,6 @@
                 <w:rFonts w:ascii="Arial" w:hAnsi="Arial" w:cs="Arial"/>
                 <w:i/>
                 <w:iCs/>
-                <w:color w:val="FF0000"/>
                 <w:sz w:val="18"/>
                 <w:szCs w:val="20"/>
                 <w:lang w:eastAsia="id-ID"/>
@@ -14208,7 +13960,6 @@
                 <w:rFonts w:ascii="Arial" w:hAnsi="Arial" w:cs="Arial"/>
                 <w:i/>
                 <w:iCs/>
-                <w:color w:val="FF0000"/>
                 <w:sz w:val="18"/>
                 <w:szCs w:val="20"/>
                 <w:lang w:eastAsia="id-ID"/>
@@ -14221,15 +13972,12 @@
                 <w:rFonts w:ascii="Arial" w:hAnsi="Arial" w:cs="Arial"/>
                 <w:i/>
                 <w:iCs/>
-                <w:color w:val="FF0000"/>
                 <w:sz w:val="18"/>
                 <w:szCs w:val="20"/>
                 <w:lang w:eastAsia="id-ID"/>
               </w:rPr>
               <w:t>}</w:t>
             </w:r>
-            <w:bookmarkStart w:id="2" w:name="_GoBack"/>
-            <w:bookmarkEnd w:id="2"/>
           </w:p>
         </w:tc>
       </w:tr>
@@ -17369,7 +17117,6 @@
                 <w:rFonts w:asciiTheme="minorBidi" w:hAnsiTheme="minorBidi" w:cstheme="minorBidi"/>
                 <w:i/>
                 <w:iCs/>
-                <w:color w:val="FF0000"/>
                 <w:sz w:val="18"/>
                 <w:szCs w:val="18"/>
                 <w:u w:val="single"/>
@@ -17382,7 +17129,6 @@
                 <w:rFonts w:asciiTheme="minorBidi" w:hAnsiTheme="minorBidi" w:cstheme="minorBidi"/>
                 <w:i/>
                 <w:iCs/>
-                <w:color w:val="FF0000"/>
                 <w:sz w:val="18"/>
                 <w:szCs w:val="18"/>
                 <w:u w:val="single"/>
@@ -17395,7 +17141,6 @@
                 <w:rFonts w:asciiTheme="minorBidi" w:hAnsiTheme="minorBidi" w:cstheme="minorBidi"/>
                 <w:i/>
                 <w:iCs/>
-                <w:color w:val="FF0000"/>
                 <w:sz w:val="18"/>
                 <w:szCs w:val="18"/>
                 <w:u w:val="single"/>
@@ -17407,7 +17152,6 @@
                 <w:rFonts w:asciiTheme="minorBidi" w:hAnsiTheme="minorBidi" w:cstheme="minorBidi"/>
                 <w:i/>
                 <w:iCs/>
-                <w:color w:val="FF0000"/>
                 <w:sz w:val="18"/>
                 <w:szCs w:val="18"/>
                 <w:u w:val="single"/>
@@ -17420,7 +17164,6 @@
                 <w:rFonts w:asciiTheme="minorBidi" w:hAnsiTheme="minorBidi" w:cstheme="minorBidi"/>
                 <w:i/>
                 <w:iCs/>
-                <w:color w:val="FF0000"/>
                 <w:sz w:val="18"/>
                 <w:szCs w:val="18"/>
                 <w:u w:val="single"/>
@@ -17433,7 +17176,6 @@
                 <w:rFonts w:asciiTheme="minorBidi" w:hAnsiTheme="minorBidi" w:cstheme="minorBidi"/>
                 <w:i/>
                 <w:iCs/>
-                <w:color w:val="FF0000"/>
                 <w:sz w:val="18"/>
                 <w:szCs w:val="18"/>
                 <w:u w:val="single"/>
@@ -17446,7 +17188,6 @@
                 <w:rFonts w:asciiTheme="minorBidi" w:hAnsiTheme="minorBidi" w:cstheme="minorBidi"/>
                 <w:i/>
                 <w:iCs/>
-                <w:color w:val="FF0000"/>
                 <w:sz w:val="18"/>
                 <w:szCs w:val="18"/>
                 <w:u w:val="single"/>
@@ -17884,7 +17625,6 @@
                 <w:rFonts w:asciiTheme="minorBidi" w:hAnsiTheme="minorBidi" w:cstheme="minorBidi"/>
                 <w:i/>
                 <w:iCs/>
-                <w:color w:val="FF0000"/>
                 <w:sz w:val="18"/>
                 <w:szCs w:val="18"/>
               </w:rPr>
@@ -17896,7 +17636,6 @@
                 <w:rFonts w:asciiTheme="minorBidi" w:hAnsiTheme="minorBidi" w:cstheme="minorBidi"/>
                 <w:i/>
                 <w:iCs/>
-                <w:color w:val="FF0000"/>
                 <w:sz w:val="18"/>
                 <w:szCs w:val="18"/>
               </w:rPr>
@@ -17908,7 +17647,6 @@
                 <w:rFonts w:asciiTheme="minorBidi" w:hAnsiTheme="minorBidi" w:cstheme="minorBidi"/>
                 <w:i/>
                 <w:iCs/>
-                <w:color w:val="FF0000"/>
                 <w:sz w:val="18"/>
                 <w:szCs w:val="18"/>
               </w:rPr>
@@ -17919,7 +17657,6 @@
                 <w:rFonts w:asciiTheme="minorBidi" w:hAnsiTheme="minorBidi" w:cstheme="minorBidi"/>
                 <w:i/>
                 <w:iCs/>
-                <w:color w:val="FF0000"/>
                 <w:sz w:val="18"/>
                 <w:szCs w:val="18"/>
                 <w:lang w:val="id-ID"/>
@@ -17931,7 +17668,6 @@
                 <w:rFonts w:asciiTheme="minorBidi" w:hAnsiTheme="minorBidi" w:cstheme="minorBidi"/>
                 <w:i/>
                 <w:iCs/>
-                <w:color w:val="FF0000"/>
                 <w:sz w:val="18"/>
                 <w:szCs w:val="18"/>
               </w:rPr>
@@ -17942,7 +17678,6 @@
                 <w:rFonts w:asciiTheme="minorBidi" w:hAnsiTheme="minorBidi" w:cstheme="minorBidi"/>
                 <w:i/>
                 <w:iCs/>
-                <w:color w:val="FF0000"/>
                 <w:sz w:val="18"/>
                 <w:szCs w:val="18"/>
                 <w:lang w:val="id-ID"/>
@@ -17954,7 +17689,6 @@
                 <w:rFonts w:asciiTheme="minorBidi" w:hAnsiTheme="minorBidi" w:cstheme="minorBidi"/>
                 <w:i/>
                 <w:iCs/>
-                <w:color w:val="FF0000"/>
                 <w:sz w:val="18"/>
                 <w:szCs w:val="18"/>
               </w:rPr>
@@ -17966,7 +17700,6 @@
                 <w:rFonts w:asciiTheme="minorBidi" w:hAnsiTheme="minorBidi" w:cstheme="minorBidi"/>
                 <w:i/>
                 <w:iCs/>
-                <w:color w:val="FF0000"/>
                 <w:sz w:val="18"/>
                 <w:szCs w:val="18"/>
               </w:rPr>
@@ -17978,7 +17711,6 @@
                 <w:rFonts w:asciiTheme="minorBidi" w:hAnsiTheme="minorBidi" w:cstheme="minorBidi"/>
                 <w:i/>
                 <w:iCs/>
-                <w:color w:val="FF0000"/>
                 <w:sz w:val="18"/>
                 <w:szCs w:val="18"/>
               </w:rPr>
@@ -18120,7 +17852,6 @@
       </w:r>
       <w:r>
         <w:rPr>
-          <w:color w:val="FF0000"/>
           <w:sz w:val="20"/>
           <w:szCs w:val="20"/>
           <w:lang w:val="id-ID"/>
@@ -18164,30 +17895,11 @@
       </w:r>
       <w:r>
         <w:rPr>
-          <w:color w:val="FF0000"/>
           <w:sz w:val="20"/>
           <w:szCs w:val="20"/>
           <w:lang w:val="fi-FI"/>
         </w:rPr>
-        <w:t>{#surtug}{#nama_lengkap}{</w:t>
-      </w:r>
-      <w:r>
-        <w:rPr>
-          <w:color w:val="FF0000"/>
-          <w:sz w:val="20"/>
-          <w:szCs w:val="20"/>
-          <w:lang w:val="fi-FI"/>
-        </w:rPr>
-        <w:t>_id</w:t>
-      </w:r>
-      <w:r>
-        <w:rPr>
-          <w:color w:val="FF0000"/>
-          <w:sz w:val="20"/>
-          <w:szCs w:val="20"/>
-          <w:lang w:val="fi-FI"/>
-        </w:rPr>
-        <w:t>}{/nama_lengkap}{/surtug}</w:t>
+        <w:t>{#surtug}{#nama_lengkap}{_id}{/nama_lengkap}{/surtug}</w:t>
       </w:r>
     </w:p>
     <w:p>
@@ -18225,7 +17937,6 @@
       </w:r>
       <w:r>
         <w:rPr>
-          <w:color w:val="FF0000"/>
           <w:sz w:val="20"/>
           <w:szCs w:val="20"/>
           <w:lang w:val="fi-FI"/>
@@ -18234,7 +17945,6 @@
       </w:r>
       <w:r>
         <w:rPr>
-          <w:color w:val="FF0000"/>
           <w:sz w:val="20"/>
           <w:szCs w:val="20"/>
           <w:lang w:val="sv-SE"/>
@@ -18244,7 +17954,6 @@
       <w:r>
         <w:rPr>
           <w:noProof/>
-          <w:color w:val="FF0000"/>
           <w:sz w:val="20"/>
           <w:szCs w:val="20"/>
           <w:lang w:val="id-ID"/>
@@ -18253,7 +17962,6 @@
       </w:r>
       <w:r>
         <w:rPr>
-          <w:color w:val="FF0000"/>
           <w:sz w:val="20"/>
           <w:szCs w:val="20"/>
           <w:lang w:val="sv-SE"/>
@@ -18262,21 +17970,11 @@
       </w:r>
       <w:r>
         <w:rPr>
-          <w:color w:val="FF0000"/>
           <w:sz w:val="20"/>
           <w:szCs w:val="20"/>
           <w:lang w:val="fi-FI"/>
         </w:rPr>
-        <w:t>{/</w:t>
-      </w:r>
-      <w:r>
-        <w:rPr>
-          <w:color w:val="FF0000"/>
-          <w:sz w:val="20"/>
-          <w:szCs w:val="20"/>
-          <w:lang w:val="fi-FI"/>
-        </w:rPr>
-        <w:t>surtug}</w:t>
+        <w:t>{/surtug}</w:t>
       </w:r>
     </w:p>
     <w:p>
@@ -18315,7 +18013,6 @@
       </w:r>
       <w:r>
         <w:rPr>
-          <w:color w:val="FF0000"/>
           <w:sz w:val="20"/>
           <w:szCs w:val="20"/>
           <w:lang w:val="fi-FI"/>
@@ -18324,25 +18021,14 @@
       </w:r>
       <w:r>
         <w:rPr>
-          <w:color w:val="FF0000"/>
           <w:sz w:val="20"/>
           <w:szCs w:val="20"/>
           <w:lang w:val="id-ID"/>
         </w:rPr>
-        <w:t>{nomor_surat</w:t>
+        <w:t>{nomor_surat}</w:t>
       </w:r>
       <w:r>
         <w:rPr>
-          <w:color w:val="FF0000"/>
-          <w:sz w:val="20"/>
-          <w:szCs w:val="20"/>
-          <w:lang w:val="id-ID"/>
-        </w:rPr>
-        <w:t>}</w:t>
-      </w:r>
-      <w:r>
-        <w:rPr>
-          <w:color w:val="FF0000"/>
           <w:sz w:val="20"/>
           <w:szCs w:val="20"/>
           <w:lang w:val="fi-FI"/>
@@ -18351,7 +18037,6 @@
       </w:r>
       <w:r>
         <w:rPr>
-          <w:color w:val="FF0000"/>
           <w:sz w:val="20"/>
           <w:szCs w:val="20"/>
           <w:lang w:val="fi-FI"/>
@@ -18677,7 +18362,6 @@
           <w:p>
             <w:pPr>
               <w:rPr>
-                <w:color w:val="FF0000"/>
                 <w:sz w:val="2"/>
                 <w:szCs w:val="2"/>
                 <w:lang w:val="fi-FI"/>
@@ -18700,7 +18384,6 @@
           <w:p>
             <w:pPr>
               <w:rPr>
-                <w:color w:val="FF0000"/>
                 <w:sz w:val="2"/>
                 <w:szCs w:val="2"/>
                 <w:lang w:val="fi-FI"/>
@@ -18760,23 +18443,7 @@
                 <w:szCs w:val="20"/>
                 <w:lang w:val="fi-FI"/>
               </w:rPr>
-              <w:t>{#</w:t>
-            </w:r>
-            <w:r>
-              <w:rPr>
-                <w:sz w:val="20"/>
-                <w:szCs w:val="20"/>
-                <w:lang w:val="fi-FI"/>
-              </w:rPr>
-              <w:t>tabel_riil</w:t>
-            </w:r>
-            <w:r>
-              <w:rPr>
-                <w:sz w:val="20"/>
-                <w:szCs w:val="20"/>
-                <w:lang w:val="fi-FI"/>
-              </w:rPr>
-              <w:t>}{no}</w:t>
+              <w:t>{#tabel_riil}{no}</w:t>
             </w:r>
           </w:p>
         </w:tc>
@@ -18795,7 +18462,6 @@
           <w:p>
             <w:pPr>
               <w:rPr>
-                <w:color w:val="FF0000"/>
                 <w:sz w:val="20"/>
                 <w:szCs w:val="20"/>
                 <w:lang w:val="fi-FI"/>
@@ -18803,7 +18469,6 @@
             </w:pPr>
             <w:r>
               <w:rPr>
-                <w:color w:val="FF0000"/>
                 <w:sz w:val="20"/>
                 <w:szCs w:val="20"/>
                 <w:lang w:val="fi-FI"/>
@@ -18828,7 +18493,6 @@
               <w:ind w:right="-81"/>
               <w:jc w:val="right"/>
               <w:rPr>
-                <w:color w:val="FF0000"/>
                 <w:sz w:val="20"/>
                 <w:szCs w:val="20"/>
                 <w:lang w:val="fi-FI"/>
@@ -18836,7 +18500,6 @@
             </w:pPr>
             <w:r>
               <w:rPr>
-                <w:color w:val="FF0000"/>
                 <w:sz w:val="20"/>
                 <w:szCs w:val="20"/>
                 <w:lang w:val="fi-FI"/>
@@ -18860,7 +18523,6 @@
             <w:pPr>
               <w:jc w:val="right"/>
               <w:rPr>
-                <w:color w:val="FF0000"/>
                 <w:sz w:val="20"/>
                 <w:szCs w:val="20"/>
                 <w:lang w:val="fi-FI"/>
@@ -18868,30 +18530,11 @@
             </w:pPr>
             <w:r>
               <w:rPr>
-                <w:color w:val="FF0000"/>
                 <w:sz w:val="20"/>
                 <w:szCs w:val="20"/>
                 <w:lang w:val="fi-FI"/>
               </w:rPr>
-              <w:t>{jumlah}{/</w:t>
-            </w:r>
-            <w:r>
-              <w:rPr>
-                <w:color w:val="FF0000"/>
-                <w:sz w:val="20"/>
-                <w:szCs w:val="20"/>
-                <w:lang w:val="fi-FI"/>
-              </w:rPr>
-              <w:t>tabel_riil</w:t>
-            </w:r>
-            <w:r>
-              <w:rPr>
-                <w:color w:val="FF0000"/>
-                <w:sz w:val="20"/>
-                <w:szCs w:val="20"/>
-                <w:lang w:val="fi-FI"/>
-              </w:rPr>
-              <w:t>}</w:t>
+              <w:t>{jumlah}{/tabel_riil}</w:t>
             </w:r>
           </w:p>
         </w:tc>
@@ -18958,7 +18601,6 @@
           <w:p>
             <w:pPr>
               <w:rPr>
-                <w:color w:val="FF0000"/>
                 <w:sz w:val="2"/>
                 <w:szCs w:val="2"/>
                 <w:lang w:val="fi-FI"/>
@@ -18982,7 +18624,6 @@
               <w:ind w:right="-81"/>
               <w:jc w:val="right"/>
               <w:rPr>
-                <w:color w:val="FF0000"/>
                 <w:sz w:val="2"/>
                 <w:szCs w:val="2"/>
                 <w:lang w:val="fi-FI"/>
@@ -19004,7 +18645,6 @@
           <w:p>
             <w:pPr>
               <w:rPr>
-                <w:color w:val="FF0000"/>
                 <w:sz w:val="2"/>
                 <w:szCs w:val="2"/>
                 <w:lang w:val="fi-FI"/>
@@ -19138,30 +18778,11 @@
             </w:pPr>
             <w:r>
               <w:rPr>
-                <w:color w:val="FF0000"/>
                 <w:sz w:val="20"/>
                 <w:szCs w:val="20"/>
                 <w:lang w:val="fi-FI"/>
               </w:rPr>
-              <w:t>{</w:t>
-            </w:r>
-            <w:r>
-              <w:rPr>
-                <w:color w:val="FF0000"/>
-                <w:sz w:val="20"/>
-                <w:szCs w:val="20"/>
-                <w:lang w:val="fi-FI"/>
-              </w:rPr>
-              <w:t>total_riil</w:t>
-            </w:r>
-            <w:r>
-              <w:rPr>
-                <w:color w:val="FF0000"/>
-                <w:sz w:val="20"/>
-                <w:szCs w:val="20"/>
-                <w:lang w:val="fi-FI"/>
-              </w:rPr>
-              <w:t>}</w:t>
+              <w:t>{total_riil}</w:t>
             </w:r>
           </w:p>
         </w:tc>
@@ -19237,7 +18858,6 @@
             </w:pPr>
             <w:r>
               <w:rPr>
-                <w:color w:val="FF0000"/>
                 <w:sz w:val="20"/>
                 <w:szCs w:val="20"/>
                 <w:lang w:val="fi-FI"/>
@@ -19246,7 +18866,6 @@
             </w:r>
             <w:r>
               <w:rPr>
-                <w:color w:val="FF0000"/>
                 <w:sz w:val="20"/>
                 <w:szCs w:val="20"/>
                 <w:lang w:val="fi-FI"/>
@@ -19255,7 +18874,6 @@
             </w:r>
             <w:r>
               <w:rPr>
-                <w:color w:val="FF0000"/>
                 <w:sz w:val="20"/>
                 <w:szCs w:val="20"/>
                 <w:lang w:val="fi-FI"/>
@@ -19264,7 +18882,6 @@
             </w:r>
             <w:r>
               <w:rPr>
-                <w:color w:val="FF0000"/>
                 <w:sz w:val="20"/>
                 <w:szCs w:val="20"/>
                 <w:lang w:val="fi-FI"/>
@@ -19438,7 +19055,6 @@
             </w:r>
             <w:r>
               <w:rPr>
-                <w:color w:val="FF0000"/>
                 <w:sz w:val="20"/>
                 <w:szCs w:val="20"/>
                 <w:lang w:val="id-ID"/>
@@ -19447,7 +19063,6 @@
             </w:r>
             <w:r>
               <w:rPr>
-                <w:color w:val="FF0000"/>
                 <w:sz w:val="19"/>
                 <w:szCs w:val="19"/>
                 <w:lang w:val="fi-FI"/>
@@ -19456,7 +19071,6 @@
             </w:r>
             <w:r>
               <w:rPr>
-                <w:color w:val="FF0000"/>
                 <w:sz w:val="20"/>
                 <w:szCs w:val="20"/>
                 <w:lang w:val="id-ID"/>
@@ -19664,7 +19278,6 @@
               <w:spacing w:line="276" w:lineRule="auto"/>
               <w:jc w:val="center"/>
               <w:rPr>
-                <w:color w:val="FF0000"/>
                 <w:sz w:val="20"/>
                 <w:szCs w:val="20"/>
                 <w:u w:val="single"/>
@@ -19673,7 +19286,6 @@
             </w:pPr>
             <w:r>
               <w:rPr>
-                <w:color w:val="FF0000"/>
                 <w:sz w:val="20"/>
                 <w:szCs w:val="20"/>
                 <w:u w:val="single"/>
@@ -19683,7 +19295,6 @@
             <w:proofErr w:type="spellStart"/>
             <w:r>
               <w:rPr>
-                <w:color w:val="FF0000"/>
                 <w:sz w:val="20"/>
                 <w:szCs w:val="20"/>
                 <w:u w:val="single"/>
@@ -19693,7 +19304,6 @@
             <w:proofErr w:type="spellEnd"/>
             <w:r>
               <w:rPr>
-                <w:color w:val="FF0000"/>
                 <w:sz w:val="20"/>
                 <w:szCs w:val="20"/>
                 <w:u w:val="single"/>
@@ -19702,7 +19312,6 @@
             </w:r>
             <w:r>
               <w:rPr>
-                <w:color w:val="FF0000"/>
                 <w:sz w:val="20"/>
                 <w:szCs w:val="20"/>
                 <w:u w:val="single"/>
@@ -19712,7 +19321,6 @@
             </w:r>
             <w:r>
               <w:rPr>
-                <w:color w:val="FF0000"/>
                 <w:sz w:val="20"/>
                 <w:szCs w:val="20"/>
                 <w:u w:val="single"/>
@@ -19722,7 +19330,6 @@
             <w:proofErr w:type="spellStart"/>
             <w:r>
               <w:rPr>
-                <w:color w:val="FF0000"/>
                 <w:sz w:val="20"/>
                 <w:szCs w:val="20"/>
                 <w:u w:val="single"/>
@@ -19732,7 +19339,6 @@
             <w:proofErr w:type="spellEnd"/>
             <w:r>
               <w:rPr>
-                <w:color w:val="FF0000"/>
                 <w:sz w:val="20"/>
                 <w:szCs w:val="20"/>
                 <w:u w:val="single"/>
@@ -19760,7 +19366,6 @@
             </w:r>
             <w:r>
               <w:rPr>
-                <w:color w:val="FF0000"/>
                 <w:sz w:val="20"/>
                 <w:szCs w:val="20"/>
               </w:rPr>
@@ -19769,7 +19374,6 @@
             <w:proofErr w:type="spellStart"/>
             <w:r>
               <w:rPr>
-                <w:color w:val="FF0000"/>
                 <w:sz w:val="20"/>
                 <w:szCs w:val="20"/>
               </w:rPr>
@@ -19778,7 +19382,6 @@
             <w:proofErr w:type="spellEnd"/>
             <w:r>
               <w:rPr>
-                <w:color w:val="FF0000"/>
                 <w:sz w:val="20"/>
                 <w:szCs w:val="20"/>
               </w:rPr>
@@ -19786,7 +19389,6 @@
             </w:r>
             <w:r>
               <w:rPr>
-                <w:color w:val="FF0000"/>
                 <w:sz w:val="20"/>
                 <w:szCs w:val="20"/>
                 <w:lang w:val="id-ID"/>
@@ -19795,7 +19397,6 @@
             </w:r>
             <w:r>
               <w:rPr>
-                <w:color w:val="FF0000"/>
                 <w:sz w:val="20"/>
                 <w:szCs w:val="20"/>
               </w:rPr>
@@ -19803,7 +19404,6 @@
             </w:r>
             <w:r>
               <w:rPr>
-                <w:color w:val="FF0000"/>
                 <w:sz w:val="20"/>
                 <w:szCs w:val="20"/>
                 <w:lang w:val="id-ID"/>
@@ -19812,7 +19412,6 @@
             </w:r>
             <w:r>
               <w:rPr>
-                <w:color w:val="FF0000"/>
                 <w:sz w:val="20"/>
                 <w:szCs w:val="20"/>
               </w:rPr>
@@ -19821,7 +19420,6 @@
             <w:proofErr w:type="spellStart"/>
             <w:r>
               <w:rPr>
-                <w:color w:val="FF0000"/>
                 <w:sz w:val="20"/>
                 <w:szCs w:val="20"/>
               </w:rPr>
@@ -19830,7 +19428,6 @@
             <w:proofErr w:type="spellEnd"/>
             <w:r>
               <w:rPr>
-                <w:color w:val="FF0000"/>
                 <w:sz w:val="20"/>
                 <w:szCs w:val="20"/>
               </w:rPr>
@@ -19880,7 +19477,6 @@
               <w:spacing w:line="276" w:lineRule="auto"/>
               <w:jc w:val="center"/>
               <w:rPr>
-                <w:color w:val="FF0000"/>
                 <w:sz w:val="20"/>
                 <w:szCs w:val="20"/>
                 <w:u w:val="single"/>
@@ -19889,7 +19485,6 @@
             </w:pPr>
             <w:r>
               <w:rPr>
-                <w:color w:val="FF0000"/>
                 <w:sz w:val="20"/>
                 <w:szCs w:val="20"/>
                 <w:u w:val="single"/>
@@ -19899,7 +19494,6 @@
             </w:r>
             <w:r>
               <w:rPr>
-                <w:color w:val="FF0000"/>
                 <w:sz w:val="20"/>
                 <w:szCs w:val="20"/>
                 <w:u w:val="single"/>
@@ -19909,7 +19503,6 @@
             </w:r>
             <w:r>
               <w:rPr>
-                <w:color w:val="FF0000"/>
                 <w:sz w:val="20"/>
                 <w:szCs w:val="20"/>
                 <w:u w:val="single"/>
@@ -19919,7 +19512,6 @@
             </w:r>
             <w:r>
               <w:rPr>
-                <w:color w:val="FF0000"/>
                 <w:sz w:val="20"/>
                 <w:szCs w:val="20"/>
                 <w:u w:val="single"/>
@@ -19929,7 +19521,6 @@
             </w:r>
             <w:r>
               <w:rPr>
-                <w:color w:val="FF0000"/>
                 <w:sz w:val="20"/>
                 <w:szCs w:val="20"/>
                 <w:u w:val="single"/>
@@ -19939,7 +19530,6 @@
             </w:r>
             <w:r>
               <w:rPr>
-                <w:color w:val="FF0000"/>
                 <w:sz w:val="20"/>
                 <w:szCs w:val="20"/>
                 <w:u w:val="single"/>
@@ -19949,7 +19539,6 @@
             </w:r>
             <w:r>
               <w:rPr>
-                <w:color w:val="FF0000"/>
                 <w:sz w:val="20"/>
                 <w:szCs w:val="20"/>
                 <w:u w:val="single"/>
@@ -19978,7 +19567,6 @@
             </w:r>
             <w:r>
               <w:rPr>
-                <w:color w:val="FF0000"/>
                 <w:sz w:val="20"/>
                 <w:szCs w:val="20"/>
                 <w:lang w:val="id-ID"/>
@@ -19987,7 +19575,6 @@
             </w:r>
             <w:r>
               <w:rPr>
-                <w:color w:val="FF0000"/>
                 <w:sz w:val="20"/>
                 <w:szCs w:val="20"/>
                 <w:lang w:val="fi-FI"/>
@@ -19996,7 +19583,6 @@
             </w:r>
             <w:r>
               <w:rPr>
-                <w:color w:val="FF0000"/>
                 <w:sz w:val="20"/>
                 <w:szCs w:val="20"/>
                 <w:lang w:val="id-ID"/>
@@ -20005,7 +19591,6 @@
             </w:r>
             <w:r>
               <w:rPr>
-                <w:color w:val="FF0000"/>
                 <w:sz w:val="20"/>
                 <w:szCs w:val="20"/>
                 <w:lang w:val="fi-FI"/>
@@ -20014,7 +19599,6 @@
             </w:r>
             <w:r>
               <w:rPr>
-                <w:color w:val="FF0000"/>
                 <w:sz w:val="20"/>
                 <w:szCs w:val="20"/>
                 <w:lang w:val="id-ID"/>
@@ -20024,6 +19608,7 @@
           </w:p>
         </w:tc>
       </w:tr>
+      <w:bookmarkEnd w:id="0"/>
     </w:tbl>
     <w:p>
       <w:pPr>
@@ -24470,6 +24055,9 @@
   <wne:recipientData>
     <wne:active wne:val="1"/>
   </wne:recipientData>
+  <wne:recipientData>
+    <wne:active wne:val="1"/>
+  </wne:recipientData>
 </wne:recipients>
 </file>
 

</xml_diff>